<commit_message>
loop inside the functio
</commit_message>
<xml_diff>
--- a/Documents/analysis/uselookup_issue_analysis.docx
+++ b/Documents/analysis/uselookup_issue_analysis.docx
@@ -465,6 +465,40 @@
       </w:r>
       <w:r>
         <w:t xml:space="preserve"> All header files that were present in newprotocol.cpp were copied to PRF.cpp. But still the timing didn’t change.</w:t>
+      </w:r>
+    </w:p>
+    <w:p/>
+    <w:p>
+      <w:r>
+        <w:rPr>
+          <w:b/>
+          <w:bCs/>
+        </w:rPr>
+        <w:t>Solution 4:</w:t>
+      </w:r>
+      <w:r>
+        <w:t xml:space="preserve"> Adding loop inside function PRF_DM, declaring variables outside timing. Use proper declaration instead of auto.</w:t>
+      </w:r>
+    </w:p>
+    <w:p/>
+    <w:p>
+      <w:r>
+        <w:rPr>
+          <w:b/>
+          <w:bCs/>
+        </w:rPr>
+        <w:t>Observation:</w:t>
+      </w:r>
+      <w:r>
+        <w:t xml:space="preserve"> The timing is still same. </w:t>
+      </w:r>
+      <w:proofErr w:type="spellStart"/>
+      <w:r>
+        <w:t>Uselookup</w:t>
+      </w:r>
+      <w:proofErr w:type="spellEnd"/>
+      <w:r>
+        <w:t xml:space="preserve"> takes more time 12.5 microseconds as opposed to similar use in newprotocol.cpp with 4.5 microseconds.</w:t>
       </w:r>
     </w:p>
     <w:p/>
@@ -1238,10 +1272,7 @@
         <w:sym w:font="Symbol" w:char="F06D"/>
       </w:r>
       <w:r>
-        <w:t>sec</w:t>
-      </w:r>
-      <w:r>
-        <w:t>.</w:t>
+        <w:t>sec.</w:t>
       </w:r>
     </w:p>
     <w:p>

</xml_diff>